<commit_message>
update preregistation, add docx qmd output
</commit_message>
<xml_diff>
--- a/manuscript/drafts/seccyd-within.docx
+++ b/manuscript/drafts/seccyd-within.docx
@@ -651,6 +651,28 @@
       <w:pPr>
         <w:spacing w:line="480" w:lineRule="auto"/>
       </w:pPr>
+      <w:r>
+        <w:t xml:space="preserve">Frameworks </w:t>
+      </w:r>
+      <w:r>
+        <w:t>formalize the rules of the game, they don’t tell you who is going to win.</w:t>
+      </w:r>
+    </w:p>
+    <w:p>
+      <w:pPr>
+        <w:spacing w:line="480" w:lineRule="auto"/>
+      </w:pPr>
+      <w:r>
+        <w:t>Criteria for multiple literatures</w:t>
+      </w:r>
+    </w:p>
+    <w:p>
+      <w:pPr>
+        <w:spacing w:line="480" w:lineRule="auto"/>
+      </w:pPr>
+      <w:r>
+        <w:t>Map more of the parameter space</w:t>
+      </w:r>
     </w:p>
     <w:p>
       <w:pPr>
@@ -730,6 +752,7 @@
         <w:rPr>
           <w:bCs/>
         </w:rPr>
+        <w:lastRenderedPageBreak/>
         <w:t>F</w:t>
       </w:r>
       <w:r>
@@ -790,14 +813,7 @@
         <w:rPr>
           <w:bCs/>
         </w:rPr>
-        <w:t xml:space="preserve">l </w:t>
-      </w:r>
-      <w:r>
-        <w:rPr>
-          <w:bCs/>
-        </w:rPr>
-        <w:lastRenderedPageBreak/>
-        <w:t>within one week), (d</w:t>
+        <w:t>l within one week), (d</w:t>
       </w:r>
       <w:r>
         <w:rPr>
@@ -1196,6 +1212,7 @@
           <w:color w:val="24292F"/>
           <w:shd w:val="clear" w:color="auto" w:fill="FFFFFF"/>
         </w:rPr>
+        <w:lastRenderedPageBreak/>
         <w:t>vocab and comprehension skill</w:t>
       </w:r>
     </w:p>
@@ -1268,7 +1285,6 @@
           <w:color w:val="24292F"/>
           <w:shd w:val="clear" w:color="auto" w:fill="FFFFFF"/>
         </w:rPr>
-        <w:lastRenderedPageBreak/>
         <w:t>practical math problem solving skill</w:t>
       </w:r>
     </w:p>
@@ -1735,6 +1751,7 @@
           <w:b/>
           <w:bCs/>
         </w:rPr>
+        <w:lastRenderedPageBreak/>
         <w:t>Results</w:t>
       </w:r>
     </w:p>
@@ -1783,7 +1800,6 @@
           <w:b/>
           <w:bCs/>
         </w:rPr>
-        <w:lastRenderedPageBreak/>
         <w:t>Secondary Analyses</w:t>
       </w:r>
     </w:p>

</xml_diff>